<commit_message>
Finishing up Mod 4
</commit_message>
<xml_diff>
--- a/Mod 1/CSchmidlin_Mod1Project_08112019.docx
+++ b/Mod 1/CSchmidlin_Mod1Project_08112019.docx
@@ -48,7 +48,17 @@
           <w:sz w:val="24"/>
           <w:szCs w:val="24"/>
         </w:rPr>
-        <w:t>Mod 1 Project</w:t>
+        <w:t xml:space="preserve">Mod </w:t>
+      </w:r>
+      <w:bookmarkStart w:id="0" w:name="_GoBack"/>
+      <w:bookmarkEnd w:id="0"/>
+      <w:r>
+        <w:rPr>
+          <w:rFonts w:ascii="Times New Roman" w:hAnsi="Times New Roman" w:cs="Times New Roman"/>
+          <w:sz w:val="24"/>
+          <w:szCs w:val="24"/>
+        </w:rPr>
+        <w:t xml:space="preserve"> Project</w:t>
       </w:r>
     </w:p>
     <w:p>
@@ -206,7 +216,7 @@
           <w:sz w:val="24"/>
           <w:szCs w:val="24"/>
         </w:rPr>
-        <w:t>August 11, 2019</w:t>
+        <w:t>September 13, 2019</w:t>
       </w:r>
       <w:r>
         <w:rPr>
@@ -443,8 +453,6 @@
         </w:rPr>
         <w:t xml:space="preserve">previous lift.  </w:t>
       </w:r>
-      <w:bookmarkStart w:id="0" w:name="_GoBack"/>
-      <w:bookmarkEnd w:id="0"/>
     </w:p>
     <w:sectPr>
       <w:headerReference w:type="default" r:id="rId6"/>
@@ -657,7 +665,23 @@
             <w:sz w:val="24"/>
             <w:szCs w:val="24"/>
           </w:rPr>
-          <w:t>MOD1PROJECT</w:t>
+          <w:t>MOD</w:t>
+        </w:r>
+        <w:r>
+          <w:rPr>
+            <w:rFonts w:ascii="Times New Roman" w:hAnsi="Times New Roman" w:cs="Times New Roman"/>
+            <w:sz w:val="24"/>
+            <w:szCs w:val="24"/>
+          </w:rPr>
+          <w:t>2</w:t>
+        </w:r>
+        <w:r>
+          <w:rPr>
+            <w:rFonts w:ascii="Times New Roman" w:hAnsi="Times New Roman" w:cs="Times New Roman"/>
+            <w:sz w:val="24"/>
+            <w:szCs w:val="24"/>
+          </w:rPr>
+          <w:t>PROJECT</w:t>
         </w:r>
         <w:r>
           <w:rPr>
@@ -740,7 +764,7 @@
       </w:pPr>
     </w:pPrDefault>
   </w:docDefaults>
-  <w:latentStyles w:defLockedState="0" w:defUIPriority="99" w:defSemiHidden="0" w:defUnhideWhenUsed="0" w:defQFormat="0" w:count="376">
+  <w:latentStyles w:defLockedState="0" w:defUIPriority="99" w:defSemiHidden="0" w:defUnhideWhenUsed="0" w:defQFormat="0" w:count="377">
     <w:lsdException w:name="Normal" w:uiPriority="0" w:qFormat="1"/>
     <w:lsdException w:name="heading 1" w:uiPriority="9" w:qFormat="1"/>
     <w:lsdException w:name="heading 2" w:semiHidden="1" w:uiPriority="9" w:unhideWhenUsed="1" w:qFormat="1"/>
@@ -846,7 +870,6 @@
     <w:lsdException w:name="HTML Sample" w:semiHidden="1" w:unhideWhenUsed="1"/>
     <w:lsdException w:name="HTML Typewriter" w:semiHidden="1" w:unhideWhenUsed="1"/>
     <w:lsdException w:name="HTML Variable" w:semiHidden="1" w:unhideWhenUsed="1"/>
-    <w:lsdException w:name="Normal Table" w:semiHidden="1" w:unhideWhenUsed="1"/>
     <w:lsdException w:name="annotation subject" w:semiHidden="1" w:unhideWhenUsed="1"/>
     <w:lsdException w:name="No List" w:semiHidden="1" w:unhideWhenUsed="1"/>
     <w:lsdException w:name="Outline List 1" w:semiHidden="1" w:unhideWhenUsed="1"/>
@@ -893,10 +916,8 @@
     <w:lsdException w:name="Table Subtle 2" w:semiHidden="1" w:unhideWhenUsed="1"/>
     <w:lsdException w:name="Table Web 1" w:semiHidden="1" w:unhideWhenUsed="1"/>
     <w:lsdException w:name="Table Web 2" w:semiHidden="1" w:unhideWhenUsed="1"/>
-    <w:lsdException w:name="Table Web 3" w:semiHidden="1" w:unhideWhenUsed="1"/>
     <w:lsdException w:name="Balloon Text" w:semiHidden="1" w:unhideWhenUsed="1"/>
     <w:lsdException w:name="Table Grid" w:uiPriority="59"/>
-    <w:lsdException w:name="Table Theme" w:semiHidden="1" w:unhideWhenUsed="1"/>
     <w:lsdException w:name="Placeholder Text" w:semiHidden="1"/>
     <w:lsdException w:name="No Spacing" w:uiPriority="1" w:qFormat="1"/>
     <w:lsdException w:name="Light Shading" w:uiPriority="60"/>
@@ -1117,6 +1138,7 @@
     <w:lsdException w:name="Hashtag" w:semiHidden="1" w:unhideWhenUsed="1"/>
     <w:lsdException w:name="Unresolved Mention" w:semiHidden="1" w:unhideWhenUsed="1"/>
     <w:lsdException w:name="Smart Link" w:semiHidden="1" w:unhideWhenUsed="1"/>
+    <w:lsdException w:name="Smart Link Error" w:semiHidden="1" w:unhideWhenUsed="1"/>
   </w:latentStyles>
   <w:style w:type="paragraph" w:default="1" w:styleId="Normal">
     <w:name w:val="Normal"/>

</xml_diff>